<commit_message>
Finalize query script and explantation of method
</commit_message>
<xml_diff>
--- a/Explanation of Method.docx
+++ b/Explanation of Method.docx
@@ -16,7 +16,13 @@
       </w:r>
       <w:proofErr w:type="spellEnd"/>
       <w:r>
-        <w:t xml:space="preserve">’ package in R, data pertinent to the modeling effort for Skaneateles </w:t>
+        <w:t xml:space="preserve">’ package in R, data pertinent to the </w:t>
+      </w:r>
+      <w:r>
+        <w:t xml:space="preserve">water quality </w:t>
+      </w:r>
+      <w:r>
+        <w:t xml:space="preserve">modeling effort for Skaneateles </w:t>
       </w:r>
       <w:r>
         <w:t>Lake</w:t>
@@ -30,47 +36,69 @@
       </w:r>
       <w:proofErr w:type="gramEnd"/>
       <w:r>
-        <w:t xml:space="preserve"> queried following the general workflow outlined in the packages</w:t>
+        <w:t xml:space="preserve"> queried following the general workflow outlined in the built-in vignette. Sites were identified for a period of interest (since the year 2000) using the </w:t>
+      </w:r>
+      <w:proofErr w:type="gramStart"/>
+      <w:r>
+        <w:t>‘</w:t>
+      </w:r>
+      <w:proofErr w:type="spellStart"/>
+      <w:r>
+        <w:t>whatNWISsites</w:t>
+      </w:r>
+      <w:proofErr w:type="spellEnd"/>
+      <w:r>
+        <w:t>(</w:t>
+      </w:r>
+      <w:proofErr w:type="gramEnd"/>
+      <w:r>
+        <w:t>…)</w:t>
       </w:r>
       <w:r>
         <w:t>’</w:t>
       </w:r>
       <w:r>
-        <w:t xml:space="preserve"> built-in vignette. Sites were identified for a period of interest (since the year 2000) using the </w:t>
-      </w:r>
+        <w:t xml:space="preserve"> function and a bounding box around the lake</w:t>
+      </w:r>
+      <w:r>
+        <w:t>. Available sites</w:t>
+      </w:r>
+      <w:r>
+        <w:t xml:space="preserve"> </w:t>
+      </w:r>
+      <w:r>
+        <w:t>were</w:t>
+      </w:r>
+      <w:r>
+        <w:t xml:space="preserve"> examined using the </w:t>
+      </w:r>
+      <w:proofErr w:type="gramStart"/>
       <w:r>
         <w:t>‘</w:t>
       </w:r>
       <w:proofErr w:type="spellStart"/>
       <w:r>
-        <w:t>whatNWISsites</w:t>
-      </w:r>
-      <w:proofErr w:type="spellEnd"/>
-      <w:r>
-        <w:t>(…)</w:t>
+        <w:t>whatNWISdata</w:t>
+      </w:r>
+      <w:proofErr w:type="spellEnd"/>
+      <w:r>
+        <w:t>(</w:t>
+      </w:r>
+      <w:proofErr w:type="gramEnd"/>
+      <w:r>
+        <w:t>…)</w:t>
       </w:r>
       <w:r>
         <w:t>’</w:t>
       </w:r>
       <w:r>
-        <w:t xml:space="preserve"> function and a bounding box around the lake, available data was examined using the </w:t>
-      </w:r>
-      <w:r>
-        <w:t>‘</w:t>
-      </w:r>
-      <w:proofErr w:type="spellStart"/>
-      <w:r>
-        <w:t>whatNWISdata</w:t>
-      </w:r>
-      <w:proofErr w:type="spellEnd"/>
-      <w:r>
-        <w:t>(…)</w:t>
-      </w:r>
-      <w:r>
-        <w:t>’</w:t>
-      </w:r>
-      <w:r>
-        <w:t xml:space="preserve"> function, and data from sites of interest was downloaded using the various </w:t>
+        <w:t xml:space="preserve"> function, and data from sites of interest </w:t>
+      </w:r>
+      <w:r>
+        <w:t>were</w:t>
+      </w:r>
+      <w:r>
+        <w:t xml:space="preserve"> downloaded using the various </w:t>
       </w:r>
       <w:r>
         <w:t>‘</w:t>
@@ -127,6 +155,215 @@
       </w:r>
     </w:p>
     <w:p>
+      <w:r>
+        <w:t xml:space="preserve"> </w:t>
+      </w:r>
+      <w:r>
+        <w:tab/>
+        <w:t>Using the same workflow for the lake data resulted in only two station</w:t>
+      </w:r>
+      <w:r>
+        <w:t>s</w:t>
+      </w:r>
+      <w:r>
+        <w:t xml:space="preserve"> data</w:t>
+      </w:r>
+      <w:r>
+        <w:t xml:space="preserve"> returned</w:t>
+      </w:r>
+      <w:r>
+        <w:t>, however, use of the water quality specific function ‘</w:t>
+      </w:r>
+      <w:proofErr w:type="spellStart"/>
+      <w:r>
+        <w:t>readNWISqw</w:t>
+      </w:r>
+      <w:proofErr w:type="spellEnd"/>
+      <w:r>
+        <w:t>(…</w:t>
+      </w:r>
+      <w:r>
+        <w:t xml:space="preserve">)’ resulted in numerous sites returned from multiple years. In the year 2000, 2001, and 2002 it looks like the program was aimed to examine </w:t>
+      </w:r>
+      <w:proofErr w:type="spellStart"/>
+      <w:r>
+        <w:t>micropollutants</w:t>
+      </w:r>
+      <w:proofErr w:type="spellEnd"/>
+      <w:r>
+        <w:t xml:space="preserve"> and will not be useful for this project. In 2018, 2019 there seems to be a </w:t>
+      </w:r>
+      <w:r>
+        <w:t>significant</w:t>
+      </w:r>
+      <w:r>
+        <w:t xml:space="preserve"> amount of data from multiple sites throughout the lake. </w:t>
+      </w:r>
+    </w:p>
+    <w:p>
+      <w:r>
+        <w:t xml:space="preserve"> </w:t>
+      </w:r>
+      <w:r>
+        <w:tab/>
+        <w:t xml:space="preserve">Because of the </w:t>
+      </w:r>
+      <w:proofErr w:type="spellStart"/>
+      <w:r>
+        <w:t>discrepencies</w:t>
+      </w:r>
+      <w:proofErr w:type="spellEnd"/>
+      <w:r>
+        <w:t xml:space="preserve"> I encountered when using the different query function</w:t>
+      </w:r>
+      <w:r>
+        <w:t>s</w:t>
+      </w:r>
+      <w:r>
+        <w:t xml:space="preserve"> (</w:t>
+      </w:r>
+      <w:r>
+        <w:t xml:space="preserve">the </w:t>
+      </w:r>
+      <w:r>
+        <w:t>generalized ‘</w:t>
+      </w:r>
+      <w:proofErr w:type="spellStart"/>
+      <w:r>
+        <w:t>readNWISdata</w:t>
+      </w:r>
+      <w:proofErr w:type="spellEnd"/>
+      <w:r>
+        <w:t>(…) vs. ‘</w:t>
+      </w:r>
+      <w:proofErr w:type="spellStart"/>
+      <w:r>
+        <w:t>readNWISwq</w:t>
+      </w:r>
+      <w:proofErr w:type="spellEnd"/>
+      <w:r>
+        <w:t xml:space="preserve">(…)’ </w:t>
+      </w:r>
+      <w:proofErr w:type="spellStart"/>
+      <w:r>
+        <w:t>vs</w:t>
+      </w:r>
+      <w:proofErr w:type="spellEnd"/>
+      <w:r>
+        <w:t xml:space="preserve"> ‘</w:t>
+      </w:r>
+      <w:proofErr w:type="spellStart"/>
+      <w:r>
+        <w:t>readNWISdv</w:t>
+      </w:r>
+      <w:proofErr w:type="spellEnd"/>
+      <w:r>
+        <w:t>(…)’</w:t>
+      </w:r>
+      <w:r>
+        <w:t>), it is my hope that someone more familiar with the ‘</w:t>
+      </w:r>
+      <w:proofErr w:type="spellStart"/>
+      <w:r>
+        <w:t>dataRetrieval</w:t>
+      </w:r>
+      <w:proofErr w:type="spellEnd"/>
+      <w:r>
+        <w:t>’ package can review the R script that I created to pull data that will be useful to the Skaneateles Lake modeling effort. We hope to ensure that all available data is accoun</w:t>
+      </w:r>
+      <w:r>
+        <w:t>ted for and available for use in</w:t>
+      </w:r>
+      <w:r>
+        <w:t xml:space="preserve"> set </w:t>
+      </w:r>
+      <w:r>
+        <w:t>up and calibration of the lake water quality model</w:t>
+      </w:r>
+      <w:r>
+        <w:t xml:space="preserve"> and that none was missed due to incorrect use of the data query functions</w:t>
+      </w:r>
+      <w:r>
+        <w:t xml:space="preserve">. </w:t>
+      </w:r>
+    </w:p>
+    <w:p>
+      <w:r>
+        <w:tab/>
+        <w:t xml:space="preserve">The data search and query script is housed in a </w:t>
+      </w:r>
+      <w:proofErr w:type="spellStart"/>
+      <w:r>
+        <w:t>GitHub</w:t>
+      </w:r>
+      <w:proofErr w:type="spellEnd"/>
+      <w:r>
+        <w:t xml:space="preserve"> repository here:</w:t>
+      </w:r>
+      <w:r>
+        <w:tab/>
+      </w:r>
+    </w:p>
+    <w:p>
+      <w:hyperlink r:id="rId5" w:history="1">
+        <w:r>
+          <w:rPr>
+            <w:rStyle w:val="Hyperlink"/>
+          </w:rPr>
+          <w:t>https://github.co</w:t>
+        </w:r>
+        <w:r>
+          <w:rPr>
+            <w:rStyle w:val="Hyperlink"/>
+          </w:rPr>
+          <w:t>m</w:t>
+        </w:r>
+        <w:r>
+          <w:rPr>
+            <w:rStyle w:val="Hyperlink"/>
+          </w:rPr>
+          <w:t>/andrews518/USGS-data</w:t>
+        </w:r>
+      </w:hyperlink>
+    </w:p>
+    <w:p>
+      <w:r>
+        <w:t>The script to be reviewed is named “</w:t>
+      </w:r>
+      <w:proofErr w:type="spellStart"/>
+      <w:r>
+        <w:t>Skaneateles_datasearch.R</w:t>
+      </w:r>
+      <w:proofErr w:type="spellEnd"/>
+      <w:r>
+        <w:t>”</w:t>
+      </w:r>
+    </w:p>
+    <w:p>
+      <w:r>
+        <w:t>Resulting data are contained in excel workbooks named:</w:t>
+      </w:r>
+      <w:r>
+        <w:br/>
+        <w:t xml:space="preserve"> </w:t>
+      </w:r>
+      <w:r>
+        <w:tab/>
+        <w:t xml:space="preserve">1) USGS_Skan_lake_WQ.xlsx </w:t>
+      </w:r>
+      <w:r>
+        <w:br/>
+        <w:t xml:space="preserve"> </w:t>
+      </w:r>
+      <w:r>
+        <w:tab/>
+        <w:t>2) USGS_Skan_streamflow.xlsx</w:t>
+      </w:r>
+    </w:p>
+    <w:p>
+      <w:r>
+        <w:t xml:space="preserve">Feel free to push commits directly to the master branch if any edits are required. </w:t>
+      </w:r>
       <w:bookmarkStart w:id="0" w:name="_GoBack"/>
       <w:bookmarkEnd w:id="0"/>
     </w:p>
@@ -327,6 +564,29 @@
     <w:semiHidden/>
     <w:unhideWhenUsed/>
   </w:style>
+  <w:style w:type="character" w:styleId="Hyperlink">
+    <w:name w:val="Hyperlink"/>
+    <w:basedOn w:val="DefaultParagraphFont"/>
+    <w:uiPriority w:val="99"/>
+    <w:unhideWhenUsed/>
+    <w:rsid w:val="0090469B"/>
+    <w:rPr>
+      <w:color w:val="0000FF" w:themeColor="hyperlink"/>
+      <w:u w:val="single"/>
+    </w:rPr>
+  </w:style>
+  <w:style w:type="character" w:styleId="FollowedHyperlink">
+    <w:name w:val="FollowedHyperlink"/>
+    <w:basedOn w:val="DefaultParagraphFont"/>
+    <w:uiPriority w:val="99"/>
+    <w:semiHidden/>
+    <w:unhideWhenUsed/>
+    <w:rsid w:val="0090469B"/>
+    <w:rPr>
+      <w:color w:val="800080" w:themeColor="followedHyperlink"/>
+      <w:u w:val="single"/>
+    </w:rPr>
+  </w:style>
 </w:styles>
 </file>
 
@@ -516,6 +776,29 @@
     <w:uiPriority w:val="99"/>
     <w:semiHidden/>
     <w:unhideWhenUsed/>
+  </w:style>
+  <w:style w:type="character" w:styleId="Hyperlink">
+    <w:name w:val="Hyperlink"/>
+    <w:basedOn w:val="DefaultParagraphFont"/>
+    <w:uiPriority w:val="99"/>
+    <w:unhideWhenUsed/>
+    <w:rsid w:val="0090469B"/>
+    <w:rPr>
+      <w:color w:val="0000FF" w:themeColor="hyperlink"/>
+      <w:u w:val="single"/>
+    </w:rPr>
+  </w:style>
+  <w:style w:type="character" w:styleId="FollowedHyperlink">
+    <w:name w:val="FollowedHyperlink"/>
+    <w:basedOn w:val="DefaultParagraphFont"/>
+    <w:uiPriority w:val="99"/>
+    <w:semiHidden/>
+    <w:unhideWhenUsed/>
+    <w:rsid w:val="0090469B"/>
+    <w:rPr>
+      <w:color w:val="800080" w:themeColor="followedHyperlink"/>
+      <w:u w:val="single"/>
+    </w:rPr>
   </w:style>
 </w:styles>
 </file>

</xml_diff>